<commit_message>
Work on final midterm
</commit_message>
<xml_diff>
--- a/midterm/vision_and_scope.docx
+++ b/midterm/vision_and_scope.docx
@@ -1997,6 +1997,19 @@
       <w:pPr>
         <w:textAlignment w:val="center"/>
         <w:rPr>
+          <w:rFonts w:eastAsia="Times New Roman" w:cstheme="minorHAnsi"/>
+          <w:kern w:val="0"/>
+          <w:sz w:val="22"/>
+          <w:szCs w:val="22"/>
+          <w:lang w:val="en-US"/>
+          <w14:ligatures w14:val="none"/>
+        </w:rPr>
+      </w:pPr>
+    </w:p>
+    <w:p>
+      <w:pPr>
+        <w:textAlignment w:val="center"/>
+        <w:rPr>
           <w:rFonts w:cstheme="minorHAnsi"/>
           <w:kern w:val="0"/>
           <w:sz w:val="22"/>
@@ -3482,6 +3495,30 @@
         </w:rPr>
         <w:t>StudySync is focused on the demographic pertaining to the Bachelor of Computer Science offered on Coursera in partnership with the University of London. Within this demographic, many individuals exist, ranging from industry professionals to recent High School Graduates, all hailing from different countries.</w:t>
       </w:r>
+      <w:r>
+        <w:rPr>
+          <w:rFonts w:eastAsia="Times New Roman" w:cstheme="minorHAnsi"/>
+          <w:kern w:val="0"/>
+          <w:sz w:val="22"/>
+          <w:szCs w:val="22"/>
+          <w:lang w:val="en-US"/>
+          <w14:ligatures w14:val="none"/>
+        </w:rPr>
+        <w:t xml:space="preserve"> English is the language the degree is taught in; therefore, this language will be focused on. StudySync should be mindful that English may not be the primary language of all users.</w:t>
+      </w:r>
+    </w:p>
+    <w:p>
+      <w:pPr>
+        <w:textAlignment w:val="center"/>
+        <w:rPr>
+          <w:rFonts w:eastAsia="Times New Roman" w:cstheme="minorHAnsi"/>
+          <w:kern w:val="0"/>
+          <w:sz w:val="22"/>
+          <w:szCs w:val="22"/>
+          <w:lang w:val="en-US"/>
+          <w14:ligatures w14:val="none"/>
+        </w:rPr>
+      </w:pPr>
     </w:p>
     <w:p>
       <w:pPr>
@@ -3514,6 +3551,66 @@
     </w:p>
     <w:p>
       <w:pPr>
+        <w:textAlignment w:val="center"/>
+        <w:rPr>
+          <w:rFonts w:eastAsia="Times New Roman" w:cstheme="minorHAnsi"/>
+          <w:kern w:val="0"/>
+          <w:sz w:val="22"/>
+          <w:szCs w:val="22"/>
+          <w:lang w:val="en-US"/>
+          <w14:ligatures w14:val="none"/>
+        </w:rPr>
+      </w:pPr>
+      <w:r>
+        <w:rPr>
+          <w:rFonts w:eastAsia="Times New Roman" w:cstheme="minorHAnsi"/>
+          <w:kern w:val="0"/>
+          <w:sz w:val="22"/>
+          <w:szCs w:val="22"/>
+          <w:lang w:val="en-US"/>
+          <w14:ligatures w14:val="none"/>
+        </w:rPr>
+        <w:lastRenderedPageBreak/>
+        <w:t xml:space="preserve">The extension is being produced for the Google Chrome web browser. Their policies and standards must be followed to ensure that StudySync is compatible with the browser and maintains a longstanding, healthy relationship. Current extension trends </w:t>
+      </w:r>
+      <w:r>
+        <w:rPr>
+          <w:rFonts w:eastAsia="Times New Roman" w:cstheme="minorHAnsi"/>
+          <w:kern w:val="0"/>
+          <w:sz w:val="22"/>
+          <w:szCs w:val="22"/>
+          <w:lang w:val="en-US"/>
+          <w14:ligatures w14:val="none"/>
+        </w:rPr>
+        <w:t>must also</w:t>
+      </w:r>
+      <w:r>
+        <w:rPr>
+          <w:rFonts w:eastAsia="Times New Roman" w:cstheme="minorHAnsi"/>
+          <w:kern w:val="0"/>
+          <w:sz w:val="22"/>
+          <w:szCs w:val="22"/>
+          <w:lang w:val="en-US"/>
+          <w14:ligatures w14:val="none"/>
+        </w:rPr>
+        <w:t xml:space="preserve"> be considered to ensure our UI and functionality meet users' assumptions about web extensions.</w:t>
+      </w:r>
+    </w:p>
+    <w:p>
+      <w:pPr>
+        <w:textAlignment w:val="center"/>
+        <w:rPr>
+          <w:rFonts w:eastAsia="Times New Roman" w:cstheme="minorHAnsi"/>
+          <w:kern w:val="0"/>
+          <w:sz w:val="22"/>
+          <w:szCs w:val="22"/>
+          <w:lang w:val="en-US"/>
+          <w14:ligatures w14:val="none"/>
+        </w:rPr>
+      </w:pPr>
+    </w:p>
+    <w:p>
+      <w:pPr>
         <w:pStyle w:val="ListParagraph"/>
         <w:numPr>
           <w:ilvl w:val="3"/>
@@ -3543,6 +3640,43 @@
     </w:p>
     <w:p>
       <w:pPr>
+        <w:textAlignment w:val="center"/>
+        <w:rPr>
+          <w:rFonts w:eastAsia="Times New Roman" w:cstheme="minorHAnsi"/>
+          <w:kern w:val="0"/>
+          <w:sz w:val="22"/>
+          <w:szCs w:val="22"/>
+          <w:lang w:val="en-US"/>
+          <w14:ligatures w14:val="none"/>
+        </w:rPr>
+      </w:pPr>
+      <w:r>
+        <w:rPr>
+          <w:rFonts w:eastAsia="Times New Roman" w:cstheme="minorHAnsi"/>
+          <w:kern w:val="0"/>
+          <w:sz w:val="22"/>
+          <w:szCs w:val="22"/>
+          <w:lang w:val="en-US"/>
+          <w14:ligatures w14:val="none"/>
+        </w:rPr>
+        <w:t>The extension will be offered with no monetary value associated with it. Therefore, for this project, economics will not be evaluated. In a hypothetical situation, StudySync could use this extension as a loss leader to get students into the StudySync environment, which has pay-for-use software.</w:t>
+      </w:r>
+    </w:p>
+    <w:p>
+      <w:pPr>
+        <w:textAlignment w:val="center"/>
+        <w:rPr>
+          <w:rFonts w:eastAsia="Times New Roman" w:cstheme="minorHAnsi"/>
+          <w:kern w:val="0"/>
+          <w:sz w:val="22"/>
+          <w:szCs w:val="22"/>
+          <w:lang w:val="en-US"/>
+          <w14:ligatures w14:val="none"/>
+        </w:rPr>
+      </w:pPr>
+    </w:p>
+    <w:p>
+      <w:pPr>
         <w:pStyle w:val="ListParagraph"/>
         <w:numPr>
           <w:ilvl w:val="3"/>
@@ -3572,6 +3706,54 @@
     </w:p>
     <w:p>
       <w:pPr>
+        <w:textAlignment w:val="center"/>
+        <w:rPr>
+          <w:rFonts w:eastAsia="Times New Roman" w:cstheme="minorHAnsi"/>
+          <w:kern w:val="0"/>
+          <w:sz w:val="22"/>
+          <w:szCs w:val="22"/>
+          <w:lang w:val="en-US"/>
+          <w14:ligatures w14:val="none"/>
+        </w:rPr>
+      </w:pPr>
+      <w:r>
+        <w:rPr>
+          <w:rFonts w:eastAsia="Times New Roman" w:cstheme="minorHAnsi"/>
+          <w:kern w:val="0"/>
+          <w:sz w:val="22"/>
+          <w:szCs w:val="22"/>
+          <w:lang w:val="en-US"/>
+          <w14:ligatures w14:val="none"/>
+        </w:rPr>
+        <w:t xml:space="preserve">Digital technology accounts for </w:t>
+      </w:r>
+      <w:r>
+        <w:rPr>
+          <w:rFonts w:eastAsia="Times New Roman" w:cstheme="minorHAnsi"/>
+          <w:kern w:val="0"/>
+          <w:sz w:val="22"/>
+          <w:szCs w:val="22"/>
+          <w:lang w:val="en-US"/>
+          <w14:ligatures w14:val="none"/>
+        </w:rPr>
+        <w:t>3-4 % of the world’s greenhouse gas emissions. While StudySync will provide little of that amount, it is vital to ensure efficient code is programmed and data storage is implemented correctly to reduce any possible carbon footprint StudySync can have on the environment.</w:t>
+      </w:r>
+    </w:p>
+    <w:p>
+      <w:pPr>
+        <w:textAlignment w:val="center"/>
+        <w:rPr>
+          <w:rFonts w:eastAsia="Times New Roman" w:cstheme="minorHAnsi"/>
+          <w:kern w:val="0"/>
+          <w:sz w:val="22"/>
+          <w:szCs w:val="22"/>
+          <w:lang w:val="en-US"/>
+          <w14:ligatures w14:val="none"/>
+        </w:rPr>
+      </w:pPr>
+    </w:p>
+    <w:p>
+      <w:pPr>
         <w:pStyle w:val="ListParagraph"/>
         <w:numPr>
           <w:ilvl w:val="3"/>
@@ -3601,6 +3783,43 @@
     </w:p>
     <w:p>
       <w:pPr>
+        <w:textAlignment w:val="center"/>
+        <w:rPr>
+          <w:rFonts w:eastAsia="Times New Roman" w:cstheme="minorHAnsi"/>
+          <w:kern w:val="0"/>
+          <w:sz w:val="22"/>
+          <w:szCs w:val="22"/>
+          <w:lang w:val="en-US"/>
+          <w14:ligatures w14:val="none"/>
+        </w:rPr>
+      </w:pPr>
+      <w:r>
+        <w:rPr>
+          <w:rFonts w:eastAsia="Times New Roman" w:cstheme="minorHAnsi"/>
+          <w:kern w:val="0"/>
+          <w:sz w:val="22"/>
+          <w:szCs w:val="22"/>
+          <w:lang w:val="en-US"/>
+          <w14:ligatures w14:val="none"/>
+        </w:rPr>
+        <w:t>Because the degree is offered within the UK, StudySync needs to follow current UK legislation and laws regarding digital services. Keeping in standard with these rules will enable the team to be reasonably sure that our extension is compliant at a global level.</w:t>
+      </w:r>
+    </w:p>
+    <w:p>
+      <w:pPr>
+        <w:textAlignment w:val="center"/>
+        <w:rPr>
+          <w:rFonts w:eastAsia="Times New Roman" w:cstheme="minorHAnsi"/>
+          <w:kern w:val="0"/>
+          <w:sz w:val="22"/>
+          <w:szCs w:val="22"/>
+          <w:lang w:val="en-US"/>
+          <w14:ligatures w14:val="none"/>
+        </w:rPr>
+      </w:pPr>
+    </w:p>
+    <w:p>
+      <w:pPr>
         <w:pStyle w:val="ListParagraph"/>
         <w:numPr>
           <w:ilvl w:val="3"/>
@@ -3630,6 +3849,98 @@
     </w:p>
     <w:p>
       <w:pPr>
+        <w:textAlignment w:val="center"/>
+        <w:rPr>
+          <w:rFonts w:eastAsia="Times New Roman" w:cstheme="minorHAnsi"/>
+          <w:kern w:val="0"/>
+          <w:sz w:val="22"/>
+          <w:szCs w:val="22"/>
+          <w:lang w:val="en-US"/>
+          <w14:ligatures w14:val="none"/>
+        </w:rPr>
+      </w:pPr>
+      <w:r>
+        <w:rPr>
+          <w:rFonts w:eastAsia="Times New Roman" w:cstheme="minorHAnsi"/>
+          <w:kern w:val="0"/>
+          <w:sz w:val="22"/>
+          <w:szCs w:val="22"/>
+          <w:lang w:val="en-US"/>
+          <w14:ligatures w14:val="none"/>
+        </w:rPr>
+        <w:t>As mentioned above, StudySync must abide by UK and international law. However, due to the nature of the extension, these areas will be easy to navigate. For example, we are not storing data in a remote database for updates.</w:t>
+      </w:r>
+      <w:r>
+        <w:rPr>
+          <w:rFonts w:eastAsia="Times New Roman" w:cstheme="minorHAnsi"/>
+          <w:kern w:val="0"/>
+          <w:sz w:val="22"/>
+          <w:szCs w:val="22"/>
+          <w:lang w:val="en-US"/>
+          <w14:ligatures w14:val="none"/>
+        </w:rPr>
+        <w:t xml:space="preserve"> Instead, it will be stored locally, with strict security practices.</w:t>
+      </w:r>
+      <w:r>
+        <w:rPr>
+          <w:rFonts w:eastAsia="Times New Roman" w:cstheme="minorHAnsi"/>
+          <w:kern w:val="0"/>
+          <w:sz w:val="22"/>
+          <w:szCs w:val="22"/>
+          <w:lang w:val="en-US"/>
+          <w14:ligatures w14:val="none"/>
+        </w:rPr>
+        <w:t xml:space="preserve"> StudySync will need to </w:t>
+      </w:r>
+      <w:r>
+        <w:rPr>
+          <w:rFonts w:eastAsia="Times New Roman" w:cstheme="minorHAnsi"/>
+          <w:kern w:val="0"/>
+          <w:sz w:val="22"/>
+          <w:szCs w:val="22"/>
+          <w:lang w:val="en-US"/>
+          <w14:ligatures w14:val="none"/>
+        </w:rPr>
+        <w:t>focus more</w:t>
+      </w:r>
+      <w:r>
+        <w:rPr>
+          <w:rFonts w:eastAsia="Times New Roman" w:cstheme="minorHAnsi"/>
+          <w:kern w:val="0"/>
+          <w:sz w:val="22"/>
+          <w:szCs w:val="22"/>
+          <w:lang w:val="en-US"/>
+          <w14:ligatures w14:val="none"/>
+        </w:rPr>
+        <w:t xml:space="preserve"> on </w:t>
+      </w:r>
+      <w:r>
+        <w:rPr>
+          <w:rFonts w:eastAsia="Times New Roman" w:cstheme="minorHAnsi"/>
+          <w:kern w:val="0"/>
+          <w:sz w:val="22"/>
+          <w:szCs w:val="22"/>
+          <w:lang w:val="en-US"/>
+          <w14:ligatures w14:val="none"/>
+        </w:rPr>
+        <w:t>the Coursera and University of London regulations and terms of use. Coursera has a rigorous data scraping policy. Therefore, we need to ensure how the extension collects data aligns with their terms of use. The program regulations will also play a role in guiding the legality of the extension.</w:t>
+      </w:r>
+    </w:p>
+    <w:p>
+      <w:pPr>
+        <w:textAlignment w:val="center"/>
+        <w:rPr>
+          <w:rFonts w:eastAsia="Times New Roman" w:cstheme="minorHAnsi"/>
+          <w:kern w:val="0"/>
+          <w:sz w:val="22"/>
+          <w:szCs w:val="22"/>
+          <w:lang w:val="en-US"/>
+          <w14:ligatures w14:val="none"/>
+        </w:rPr>
+      </w:pPr>
+    </w:p>
+    <w:p>
+      <w:pPr>
         <w:pStyle w:val="ListParagraph"/>
         <w:numPr>
           <w:ilvl w:val="3"/>
@@ -3654,8 +3965,31 @@
           <w:lang w:val="en-US"/>
           <w14:ligatures w14:val="none"/>
         </w:rPr>
-        <w:lastRenderedPageBreak/>
         <w:t>Ethical</w:t>
+      </w:r>
+    </w:p>
+    <w:p>
+      <w:pPr>
+        <w:textAlignment w:val="center"/>
+        <w:rPr>
+          <w:rFonts w:eastAsia="Times New Roman" w:cstheme="minorHAnsi"/>
+          <w:kern w:val="0"/>
+          <w:sz w:val="22"/>
+          <w:szCs w:val="22"/>
+          <w:lang w:val="en-US"/>
+          <w14:ligatures w14:val="none"/>
+        </w:rPr>
+      </w:pPr>
+      <w:r>
+        <w:rPr>
+          <w:rFonts w:eastAsia="Times New Roman" w:cstheme="minorHAnsi"/>
+          <w:kern w:val="0"/>
+          <w:sz w:val="22"/>
+          <w:szCs w:val="22"/>
+          <w:lang w:val="en-US"/>
+          <w14:ligatures w14:val="none"/>
+        </w:rPr>
+        <w:t>The web extension is innocuous when considered within ethical ramifications. Helping students study better is a morally solid area. Combining this with a reliable development process and user involvement will create a product that puts the users first.</w:t>
       </w:r>
     </w:p>
     <w:p>
@@ -4029,7 +4363,19 @@
           <w:lang w:val="en-US"/>
           <w14:ligatures w14:val="none"/>
         </w:rPr>
-        <w:t xml:space="preserve">t’s easy to get frustrated when using any productivity tool, </w:t>
+        <w:t xml:space="preserve">t’s easy to get frustrated when </w:t>
+      </w:r>
+      <w:r>
+        <w:rPr>
+          <w:rFonts w:eastAsia="Times New Roman" w:cstheme="minorHAnsi"/>
+          <w:kern w:val="0"/>
+          <w:sz w:val="22"/>
+          <w:szCs w:val="22"/>
+          <w:lang w:val="en-US"/>
+          <w14:ligatures w14:val="none"/>
+        </w:rPr>
+        <w:lastRenderedPageBreak/>
+        <w:t xml:space="preserve">using any productivity tool, </w:t>
       </w:r>
       <w:r>
         <w:rPr>
@@ -4741,7 +5087,6 @@
           <w:lang w:val="en-US"/>
           <w14:ligatures w14:val="none"/>
         </w:rPr>
-        <w:lastRenderedPageBreak/>
         <w:t>P</w:t>
       </w:r>
       <w:r>
@@ -5245,6 +5590,7 @@
           <w:lang w:val="en-US"/>
           <w14:ligatures w14:val="none"/>
         </w:rPr>
+        <w:lastRenderedPageBreak/>
         <w:t>Project</w:t>
       </w:r>
       <w:r>
@@ -6229,7 +6575,6 @@
           <w:lang w:val="en-US"/>
           <w14:ligatures w14:val="none"/>
         </w:rPr>
-        <w:lastRenderedPageBreak/>
         <w:tab/>
         <w:t>L2-1: Input all URL queries through web extension.</w:t>
       </w:r>
@@ -8115,19 +8460,7 @@
                 <w:lang w:val="en-US"/>
                 <w14:ligatures w14:val="none"/>
               </w:rPr>
-              <w:t xml:space="preserve">Successful completion of CM2020. Combined </w:t>
-            </w:r>
-            <w:r>
-              <w:rPr>
-                <w:rFonts w:eastAsia="Times New Roman" w:cstheme="minorHAnsi"/>
-                <w:kern w:val="0"/>
-                <w:sz w:val="22"/>
-                <w:szCs w:val="22"/>
-                <w:lang w:val="en-US"/>
-                <w14:ligatures w14:val="none"/>
-              </w:rPr>
-              <w:lastRenderedPageBreak/>
-              <w:t>with the development of essential project management skills.</w:t>
+              <w:t>Successful completion of CM2020. Combined with the development of essential project management skills.</w:t>
             </w:r>
           </w:p>
         </w:tc>
@@ -8156,20 +8489,7 @@
                 <w:lang w:val="en-US"/>
                 <w14:ligatures w14:val="none"/>
               </w:rPr>
-              <w:lastRenderedPageBreak/>
-              <w:t xml:space="preserve">Strong commitment and enthusiasm related to project </w:t>
-            </w:r>
-            <w:r>
-              <w:rPr>
-                <w:rFonts w:eastAsia="Times New Roman" w:cstheme="minorHAnsi"/>
-                <w:kern w:val="0"/>
-                <w:sz w:val="22"/>
-                <w:szCs w:val="22"/>
-                <w:lang w:val="en-US"/>
-                <w14:ligatures w14:val="none"/>
-              </w:rPr>
-              <w:lastRenderedPageBreak/>
-              <w:t xml:space="preserve">development and delivery. </w:t>
+              <w:t xml:space="preserve">Strong commitment and enthusiasm related to project development and delivery. </w:t>
             </w:r>
           </w:p>
         </w:tc>
@@ -8198,20 +8518,7 @@
                 <w:lang w:val="en-US"/>
                 <w14:ligatures w14:val="none"/>
               </w:rPr>
-              <w:lastRenderedPageBreak/>
-              <w:t xml:space="preserve">Successful completion of project and course. Quality </w:t>
-            </w:r>
-            <w:r>
-              <w:rPr>
-                <w:rFonts w:eastAsia="Times New Roman" w:cstheme="minorHAnsi"/>
-                <w:kern w:val="0"/>
-                <w:sz w:val="22"/>
-                <w:szCs w:val="22"/>
-                <w:lang w:val="en-US"/>
-                <w14:ligatures w14:val="none"/>
-              </w:rPr>
-              <w:lastRenderedPageBreak/>
-              <w:t>implementation of well researched project.</w:t>
+              <w:t>Successful completion of project and course. Quality implementation of well researched project.</w:t>
             </w:r>
           </w:p>
         </w:tc>
@@ -8240,20 +8547,7 @@
                 <w:lang w:val="en-US"/>
                 <w14:ligatures w14:val="none"/>
               </w:rPr>
-              <w:lastRenderedPageBreak/>
-              <w:t xml:space="preserve">Like the rest of the students, the team's busy schedule, </w:t>
-            </w:r>
-            <w:r>
-              <w:rPr>
-                <w:rFonts w:eastAsia="Times New Roman" w:cstheme="minorHAnsi"/>
-                <w:kern w:val="0"/>
-                <w:sz w:val="22"/>
-                <w:szCs w:val="22"/>
-                <w:lang w:val="en-US"/>
-                <w14:ligatures w14:val="none"/>
-              </w:rPr>
-              <w:lastRenderedPageBreak/>
-              <w:t>combined with the course's timeline, limits the potential of the web extension.</w:t>
+              <w:t>Like the rest of the students, the team's busy schedule, combined with the course's timeline, limits the potential of the web extension.</w:t>
             </w:r>
           </w:p>
         </w:tc>
@@ -8284,7 +8578,6 @@
                 <w:lang w:val="en-US"/>
                 <w14:ligatures w14:val="none"/>
               </w:rPr>
-              <w:lastRenderedPageBreak/>
               <w:t>Coursera</w:t>
             </w:r>
           </w:p>
@@ -8727,7 +9020,19 @@
                 <w:lang w:val="en-US"/>
                 <w14:ligatures w14:val="none"/>
               </w:rPr>
-              <w:t>it deviates from a standard delivery. Such as violating program regulations.</w:t>
+              <w:t xml:space="preserve">it deviates from a standard delivery. Such as </w:t>
+            </w:r>
+            <w:r>
+              <w:rPr>
+                <w:rFonts w:eastAsia="Times New Roman" w:cstheme="minorHAnsi"/>
+                <w:kern w:val="0"/>
+                <w:sz w:val="22"/>
+                <w:szCs w:val="22"/>
+                <w:lang w:val="en-US"/>
+                <w14:ligatures w14:val="none"/>
+              </w:rPr>
+              <w:lastRenderedPageBreak/>
+              <w:t>violating program regulations.</w:t>
             </w:r>
           </w:p>
         </w:tc>
@@ -8759,7 +9064,20 @@
                 <w:lang w:val="en-US"/>
                 <w14:ligatures w14:val="none"/>
               </w:rPr>
-              <w:t>Seeing overall student success throughout courses. Fostering a quality environment for learning.</w:t>
+              <w:lastRenderedPageBreak/>
+              <w:t xml:space="preserve">Seeing overall student success throughout courses. Fostering a quality </w:t>
+            </w:r>
+            <w:r>
+              <w:rPr>
+                <w:rFonts w:eastAsia="Times New Roman" w:cstheme="minorHAnsi"/>
+                <w:kern w:val="0"/>
+                <w:sz w:val="22"/>
+                <w:szCs w:val="22"/>
+                <w:lang w:val="en-US"/>
+                <w14:ligatures w14:val="none"/>
+              </w:rPr>
+              <w:lastRenderedPageBreak/>
+              <w:t>environment for learning.</w:t>
             </w:r>
           </w:p>
         </w:tc>
@@ -8791,7 +9109,20 @@
                 <w:lang w:val="en-US"/>
                 <w14:ligatures w14:val="none"/>
               </w:rPr>
-              <w:t>The program regulations will directly affect what can and will be produced by our team.</w:t>
+              <w:lastRenderedPageBreak/>
+              <w:t xml:space="preserve">The program regulations will directly affect what can and will be </w:t>
+            </w:r>
+            <w:r>
+              <w:rPr>
+                <w:rFonts w:eastAsia="Times New Roman" w:cstheme="minorHAnsi"/>
+                <w:kern w:val="0"/>
+                <w:sz w:val="22"/>
+                <w:szCs w:val="22"/>
+                <w:lang w:val="en-US"/>
+                <w14:ligatures w14:val="none"/>
+              </w:rPr>
+              <w:lastRenderedPageBreak/>
+              <w:t>produced by our team.</w:t>
             </w:r>
           </w:p>
         </w:tc>
@@ -12759,6 +13090,25 @@
     <w:uiPriority w:val="99"/>
     <w:rsid w:val="00B278D9"/>
   </w:style>
+  <w:style w:type="paragraph" w:styleId="Caption">
+    <w:name w:val="caption"/>
+    <w:basedOn w:val="Normal"/>
+    <w:next w:val="Normal"/>
+    <w:uiPriority w:val="35"/>
+    <w:unhideWhenUsed/>
+    <w:qFormat/>
+    <w:rsid w:val="00303C72"/>
+    <w:pPr>
+      <w:spacing w:after="200"/>
+    </w:pPr>
+    <w:rPr>
+      <w:i/>
+      <w:iCs/>
+      <w:color w:val="44546A" w:themeColor="text2"/>
+      <w:sz w:val="18"/>
+      <w:szCs w:val="18"/>
+    </w:rPr>
+  </w:style>
 </w:styles>
 </file>
 

</xml_diff>